<commit_message>
added "work on save crossing manager" on my task
</commit_message>
<xml_diff>
--- a/Documents/Documentation for client/Process Report/Process report.docx
+++ b/Documents/Documentation for client/Process Report/Process report.docx
@@ -1,6 +1,6 @@
 
 <file path=word/document.xml><?xml version="1.0" encoding="utf-8"?>
-<w:document xmlns:wpc="http://schemas.microsoft.com/office/word/2010/wordprocessingCanvas" xmlns:cx="http://schemas.microsoft.com/office/drawing/2014/chartex" xmlns:cx1="http://schemas.microsoft.com/office/drawing/2015/9/8/chartex" xmlns:mc="http://schemas.openxmlformats.org/markup-compatibility/2006" xmlns:o="urn:schemas-microsoft-com:office:office" xmlns:r="http://schemas.openxmlformats.org/officeDocument/2006/relationships" xmlns:m="http://schemas.openxmlformats.org/officeDocument/2006/math" xmlns:v="urn:schemas-microsoft-com:vml" xmlns:wp14="http://schemas.microsoft.com/office/word/2010/wordprocessingDrawing" xmlns:wp="http://schemas.openxmlformats.org/drawingml/2006/wordprocessingDrawing" xmlns:w10="urn:schemas-microsoft-com:office:word" xmlns:w="http://schemas.openxmlformats.org/wordprocessingml/2006/main" xmlns:w14="http://schemas.microsoft.com/office/word/2010/wordml" xmlns:w15="http://schemas.microsoft.com/office/word/2012/wordml" xmlns:w16se="http://schemas.microsoft.com/office/word/2015/wordml/symex" xmlns:wpg="http://schemas.microsoft.com/office/word/2010/wordprocessingGroup" xmlns:wpi="http://schemas.microsoft.com/office/word/2010/wordprocessingInk" xmlns:wne="http://schemas.microsoft.com/office/word/2006/wordml" xmlns:wps="http://schemas.microsoft.com/office/word/2010/wordprocessingShape" mc:Ignorable="w14 w15 w16se wp14">
+<w:document xmlns:wpc="http://schemas.microsoft.com/office/word/2010/wordprocessingCanvas" xmlns:cx="http://schemas.microsoft.com/office/drawing/2014/chartex" xmlns:cx1="http://schemas.microsoft.com/office/drawing/2015/9/8/chartex" xmlns:cx2="http://schemas.microsoft.com/office/drawing/2015/10/21/chartex" xmlns:mc="http://schemas.openxmlformats.org/markup-compatibility/2006" xmlns:o="urn:schemas-microsoft-com:office:office" xmlns:r="http://schemas.openxmlformats.org/officeDocument/2006/relationships" xmlns:m="http://schemas.openxmlformats.org/officeDocument/2006/math" xmlns:v="urn:schemas-microsoft-com:vml" xmlns:wp14="http://schemas.microsoft.com/office/word/2010/wordprocessingDrawing" xmlns:wp="http://schemas.openxmlformats.org/drawingml/2006/wordprocessingDrawing" xmlns:w10="urn:schemas-microsoft-com:office:word" xmlns:w="http://schemas.openxmlformats.org/wordprocessingml/2006/main" xmlns:w14="http://schemas.microsoft.com/office/word/2010/wordml" xmlns:w15="http://schemas.microsoft.com/office/word/2012/wordml" xmlns:w16se="http://schemas.microsoft.com/office/word/2015/wordml/symex" xmlns:wpg="http://schemas.microsoft.com/office/word/2010/wordprocessingGroup" xmlns:wpi="http://schemas.microsoft.com/office/word/2010/wordprocessingInk" xmlns:wne="http://schemas.microsoft.com/office/word/2006/wordml" xmlns:wps="http://schemas.microsoft.com/office/word/2010/wordprocessingShape" mc:Ignorable="w14 w15 w16se wp14">
   <w:body>
     <w:sdt>
       <w:sdtPr>
@@ -39,6 +39,7 @@
             <w:rPr>
               <w:noProof/>
               <w:color w:val="323E4F" w:themeColor="text2" w:themeShade="BF"/>
+              <w:lang w:val="en-GB" w:eastAsia="zh-CN"/>
             </w:rPr>
             <w:drawing>
               <wp:inline distT="0" distB="0" distL="0" distR="0">
@@ -162,6 +163,7 @@
             <w:rPr>
               <w:noProof/>
               <w:color w:val="323E4F" w:themeColor="text2" w:themeShade="BF"/>
+              <w:lang w:val="en-GB" w:eastAsia="zh-CN"/>
             </w:rPr>
             <w:drawing>
               <wp:inline distT="0" distB="0" distL="0" distR="0">
@@ -241,7 +243,7 @@
                 <v:stroke joinstyle="miter"/>
                 <v:path gradientshapeok="t" o:connecttype="rect"/>
               </v:shapetype>
-              <v:shape id="Text Box 142" o:spid="_x0000_s1026" type="#_x0000_t202" style="position:absolute;left:0;text-align:left;margin-left:3264.8pt;margin-top:645pt;width:516pt;height:111.75pt;z-index:251659264;visibility:visible;mso-width-percent:1000;mso-position-horizontal:right;mso-position-horizontal-relative:margin;mso-position-vertical-relative:page;mso-width-percent:1000;mso-width-relative:margin;mso-height-relative:margin;v-text-anchor:bottom" o:gfxdata="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" filled="f" stroked="f" strokeweight=".5pt">
+              <v:shape id="Text Box 142" o:spid="_x0000_s1026" type="#_x0000_t202" style="position:absolute;left:0;text-align:left;margin-left:3729.6pt;margin-top:645pt;width:516pt;height:111.75pt;z-index:251659264;visibility:visible;mso-width-percent:1000;mso-position-horizontal:right;mso-position-horizontal-relative:margin;mso-position-vertical-relative:page;mso-width-percent:1000;mso-width-relative:margin;mso-height-relative:margin;v-text-anchor:bottom" o:gfxdata="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" filled="f" stroked="f" strokeweight=".5pt">
                 <v:textbox inset="0,0,0,0">
                   <w:txbxContent>
                     <w:p>
@@ -429,8 +431,6 @@
           <w:r>
             <w:t>Table of Contents</w:t>
           </w:r>
-          <w:bookmarkStart w:id="0" w:name="_GoBack"/>
-          <w:bookmarkEnd w:id="0"/>
         </w:p>
         <w:p>
           <w:pPr>
@@ -2611,11 +2611,11 @@
       <w:pPr>
         <w:pStyle w:val="Heading1"/>
       </w:pPr>
-      <w:bookmarkStart w:id="1" w:name="_Toc453961392"/>
+      <w:bookmarkStart w:id="0" w:name="_Toc453961392"/>
       <w:r>
         <w:t>Overall process</w:t>
       </w:r>
-      <w:bookmarkEnd w:id="1"/>
+      <w:bookmarkEnd w:id="0"/>
     </w:p>
     <w:p/>
     <w:p>
@@ -2717,12 +2717,12 @@
       <w:pPr>
         <w:pStyle w:val="Heading3"/>
       </w:pPr>
-      <w:bookmarkStart w:id="2" w:name="_Toc453961393"/>
+      <w:bookmarkStart w:id="1" w:name="_Toc453961393"/>
       <w:r>
         <w:lastRenderedPageBreak/>
         <w:t>Week 1</w:t>
       </w:r>
-      <w:bookmarkEnd w:id="2"/>
+      <w:bookmarkEnd w:id="1"/>
     </w:p>
     <w:p/>
     <w:p>
@@ -3138,12 +3138,12 @@
       <w:pPr>
         <w:pStyle w:val="Heading3"/>
       </w:pPr>
-      <w:bookmarkStart w:id="3" w:name="_Toc453961394"/>
+      <w:bookmarkStart w:id="2" w:name="_Toc453961394"/>
       <w:r>
         <w:lastRenderedPageBreak/>
         <w:t>Week 2</w:t>
       </w:r>
-      <w:bookmarkEnd w:id="3"/>
+      <w:bookmarkEnd w:id="2"/>
     </w:p>
     <w:p/>
     <w:p>
@@ -3462,12 +3462,12 @@
       <w:pPr>
         <w:pStyle w:val="Heading3"/>
       </w:pPr>
-      <w:bookmarkStart w:id="4" w:name="_Toc453961395"/>
+      <w:bookmarkStart w:id="3" w:name="_Toc453961395"/>
       <w:r>
         <w:lastRenderedPageBreak/>
         <w:t>Week 3</w:t>
       </w:r>
-      <w:bookmarkEnd w:id="4"/>
+      <w:bookmarkEnd w:id="3"/>
     </w:p>
     <w:p/>
     <w:p>
@@ -3744,11 +3744,308 @@
       <w:pPr>
         <w:pStyle w:val="Heading3"/>
       </w:pPr>
-      <w:bookmarkStart w:id="5" w:name="_Toc453961396"/>
+      <w:bookmarkStart w:id="4" w:name="_Toc453961396"/>
       <w:r>
         <w:lastRenderedPageBreak/>
         <w:t>Week 4</w:t>
       </w:r>
+      <w:bookmarkEnd w:id="4"/>
+    </w:p>
+    <w:p/>
+    <w:p>
+      <w:pPr>
+        <w:ind w:firstLine="720"/>
+        <w:rPr>
+          <w:szCs w:val="28"/>
+        </w:rPr>
+      </w:pPr>
+      <w:r>
+        <w:rPr>
+          <w:szCs w:val="28"/>
+        </w:rPr>
+        <w:t xml:space="preserve">In week 4, Design document was on the go. </w:t>
+      </w:r>
+      <w:r>
+        <w:rPr>
+          <w:szCs w:val="28"/>
+        </w:rPr>
+        <w:t xml:space="preserve">Class </w:t>
+      </w:r>
+      <w:r>
+        <w:rPr>
+          <w:szCs w:val="28"/>
+        </w:rPr>
+        <w:t>diagram</w:t>
+      </w:r>
+      <w:r>
+        <w:rPr>
+          <w:szCs w:val="28"/>
+        </w:rPr>
+        <w:t xml:space="preserve"> and sequence diagrams had to be made</w:t>
+      </w:r>
+      <w:r>
+        <w:rPr>
+          <w:szCs w:val="28"/>
+        </w:rPr>
+        <w:t xml:space="preserve">, </w:t>
+      </w:r>
+      <w:r>
+        <w:rPr>
+          <w:szCs w:val="28"/>
+        </w:rPr>
+        <w:t>a decision that code generated by visual studio will be made</w:t>
+      </w:r>
+      <w:r>
+        <w:rPr>
+          <w:szCs w:val="28"/>
+        </w:rPr>
+        <w:t xml:space="preserve">. We had some issues in implementing it in </w:t>
+      </w:r>
+      <w:r>
+        <w:rPr>
+          <w:szCs w:val="28"/>
+        </w:rPr>
+        <w:t>Visual Studio</w:t>
+      </w:r>
+      <w:r>
+        <w:rPr>
+          <w:szCs w:val="28"/>
+        </w:rPr>
+        <w:t xml:space="preserve">, some bugs were encountered. </w:t>
+      </w:r>
+      <w:r>
+        <w:rPr>
+          <w:szCs w:val="28"/>
+        </w:rPr>
+        <w:t>Initial</w:t>
+      </w:r>
+      <w:r>
+        <w:rPr>
+          <w:szCs w:val="28"/>
+        </w:rPr>
+        <w:t xml:space="preserve"> version of the</w:t>
+      </w:r>
+      <w:r>
+        <w:rPr>
+          <w:szCs w:val="28"/>
+        </w:rPr>
+        <w:t xml:space="preserve"> Design Document was structured. Test Plan was also prepared, the document had to be very clear, so that even person who is not part of the project could read it and successfully finish it.</w:t>
+      </w:r>
+    </w:p>
+    <w:p>
+      <w:pPr>
+        <w:ind w:firstLine="720"/>
+        <w:rPr>
+          <w:szCs w:val="28"/>
+        </w:rPr>
+      </w:pPr>
+    </w:p>
+    <w:p>
+      <w:pPr>
+        <w:rPr>
+          <w:szCs w:val="28"/>
+        </w:rPr>
+      </w:pPr>
+      <w:r>
+        <w:rPr>
+          <w:szCs w:val="28"/>
+        </w:rPr>
+        <w:t>For week 4</w:t>
+      </w:r>
+      <w:r>
+        <w:rPr>
+          <w:szCs w:val="28"/>
+        </w:rPr>
+        <w:t>:</w:t>
+      </w:r>
+    </w:p>
+    <w:p>
+      <w:pPr>
+        <w:pStyle w:val="ListParagraph"/>
+        <w:numPr>
+          <w:ilvl w:val="0"/>
+          <w:numId w:val="3"/>
+        </w:numPr>
+        <w:rPr>
+          <w:szCs w:val="28"/>
+        </w:rPr>
+      </w:pPr>
+      <w:r>
+        <w:rPr>
+          <w:szCs w:val="28"/>
+        </w:rPr>
+        <w:t>Group me</w:t>
+      </w:r>
+      <w:r>
+        <w:rPr>
+          <w:szCs w:val="28"/>
+        </w:rPr>
+        <w:t xml:space="preserve">eting – Discussed class diagram, </w:t>
+      </w:r>
+      <w:r>
+        <w:rPr>
+          <w:szCs w:val="28"/>
+        </w:rPr>
+        <w:t>sequence diagrams</w:t>
+      </w:r>
+      <w:r>
+        <w:rPr>
+          <w:szCs w:val="28"/>
+        </w:rPr>
+        <w:t xml:space="preserve"> and test plan</w:t>
+      </w:r>
+    </w:p>
+    <w:p>
+      <w:pPr>
+        <w:pStyle w:val="ListParagraph"/>
+        <w:numPr>
+          <w:ilvl w:val="0"/>
+          <w:numId w:val="3"/>
+        </w:numPr>
+        <w:rPr>
+          <w:szCs w:val="28"/>
+        </w:rPr>
+      </w:pPr>
+      <w:r>
+        <w:rPr>
+          <w:szCs w:val="28"/>
+        </w:rPr>
+        <w:t xml:space="preserve">Individual work – Implementation of Class diagram in </w:t>
+      </w:r>
+      <w:r>
+        <w:rPr>
+          <w:szCs w:val="28"/>
+        </w:rPr>
+        <w:t>Visual Studio</w:t>
+      </w:r>
+      <w:r>
+        <w:rPr>
+          <w:szCs w:val="28"/>
+        </w:rPr>
+        <w:t xml:space="preserve">, Sequence diagrams made with some nice tool and </w:t>
+      </w:r>
+      <w:r>
+        <w:rPr>
+          <w:szCs w:val="28"/>
+        </w:rPr>
+        <w:t>Test Plan was started</w:t>
+      </w:r>
+    </w:p>
+    <w:p>
+      <w:pPr>
+        <w:pStyle w:val="ListParagraph"/>
+        <w:numPr>
+          <w:ilvl w:val="0"/>
+          <w:numId w:val="3"/>
+        </w:numPr>
+        <w:rPr>
+          <w:szCs w:val="28"/>
+        </w:rPr>
+      </w:pPr>
+      <w:r>
+        <w:rPr>
+          <w:szCs w:val="28"/>
+        </w:rPr>
+        <w:t>Meet</w:t>
+      </w:r>
+      <w:r>
+        <w:rPr>
+          <w:szCs w:val="28"/>
+        </w:rPr>
+        <w:t>ing with the teacher and the client, getting feedback on Design Document and Test Plan and also receiving mark for URS</w:t>
+      </w:r>
+    </w:p>
+    <w:p>
+      <w:pPr>
+        <w:pStyle w:val="ListParagraph"/>
+        <w:numPr>
+          <w:ilvl w:val="0"/>
+          <w:numId w:val="3"/>
+        </w:numPr>
+        <w:rPr>
+          <w:szCs w:val="28"/>
+        </w:rPr>
+      </w:pPr>
+      <w:r>
+        <w:rPr>
+          <w:szCs w:val="28"/>
+        </w:rPr>
+        <w:t xml:space="preserve">For next week </w:t>
+      </w:r>
+      <w:r>
+        <w:rPr>
+          <w:szCs w:val="28"/>
+        </w:rPr>
+        <w:t>the group separated the work so everyone gets equal amount of work</w:t>
+      </w:r>
+      <w:r>
+        <w:rPr>
+          <w:szCs w:val="28"/>
+        </w:rPr>
+        <w:t xml:space="preserve"> </w:t>
+      </w:r>
+    </w:p>
+    <w:p>
+      <w:pPr>
+        <w:pStyle w:val="ListParagraph"/>
+        <w:numPr>
+          <w:ilvl w:val="0"/>
+          <w:numId w:val="15"/>
+        </w:numPr>
+      </w:pPr>
+      <w:r>
+        <w:t>Initial version of Test Plan was given</w:t>
+      </w:r>
+    </w:p>
+    <w:p>
+      <w:pPr>
+        <w:pStyle w:val="ListParagraph"/>
+        <w:numPr>
+          <w:ilvl w:val="0"/>
+          <w:numId w:val="15"/>
+        </w:numPr>
+      </w:pPr>
+      <w:r>
+        <w:t xml:space="preserve">Initial </w:t>
+      </w:r>
+      <w:r>
+        <w:t>version</w:t>
+      </w:r>
+      <w:r>
+        <w:t xml:space="preserve"> of Design Document was </w:t>
+      </w:r>
+      <w:r>
+        <w:t>given</w:t>
+      </w:r>
+    </w:p>
+    <w:p>
+      <w:pPr>
+        <w:pStyle w:val="ListParagraph"/>
+        <w:numPr>
+          <w:ilvl w:val="0"/>
+          <w:numId w:val="15"/>
+        </w:numPr>
+      </w:pPr>
+      <w:r>
+        <w:t xml:space="preserve">Work for Design </w:t>
+      </w:r>
+      <w:r>
+        <w:t xml:space="preserve">Document and Test Plan </w:t>
+      </w:r>
+      <w:r>
+        <w:t>was separated in the team</w:t>
+      </w:r>
+    </w:p>
+    <w:p/>
+    <w:p/>
+    <w:p>
+      <w:pPr>
+        <w:pStyle w:val="Heading3"/>
+      </w:pPr>
+      <w:bookmarkStart w:id="5" w:name="_Toc453961397"/>
+      <w:r>
+        <w:t>Week 5,6,7</w:t>
+      </w:r>
       <w:bookmarkEnd w:id="5"/>
     </w:p>
     <w:p/>
@@ -3763,73 +4060,37 @@
         <w:rPr>
           <w:szCs w:val="28"/>
         </w:rPr>
-        <w:t xml:space="preserve">In week 4, Design document was on the go. </w:t>
-      </w:r>
-      <w:r>
-        <w:rPr>
-          <w:szCs w:val="28"/>
-        </w:rPr>
-        <w:t xml:space="preserve">Class </w:t>
-      </w:r>
-      <w:r>
-        <w:rPr>
-          <w:szCs w:val="28"/>
-        </w:rPr>
-        <w:t>diagram</w:t>
-      </w:r>
-      <w:r>
-        <w:rPr>
-          <w:szCs w:val="28"/>
-        </w:rPr>
-        <w:t xml:space="preserve"> and sequence diagrams had to be made</w:t>
-      </w:r>
-      <w:r>
-        <w:rPr>
-          <w:szCs w:val="28"/>
-        </w:rPr>
-        <w:t xml:space="preserve">, </w:t>
-      </w:r>
-      <w:r>
-        <w:rPr>
-          <w:szCs w:val="28"/>
-        </w:rPr>
-        <w:t>a decision that code generated by visual studio will be made</w:t>
-      </w:r>
-      <w:r>
-        <w:rPr>
-          <w:szCs w:val="28"/>
-        </w:rPr>
-        <w:t xml:space="preserve">. We had some issues in implementing it in </w:t>
-      </w:r>
-      <w:r>
-        <w:rPr>
-          <w:szCs w:val="28"/>
-        </w:rPr>
-        <w:t>Visual Studio</w:t>
-      </w:r>
-      <w:r>
-        <w:rPr>
-          <w:szCs w:val="28"/>
-        </w:rPr>
-        <w:t xml:space="preserve">, some bugs were encountered. </w:t>
-      </w:r>
-      <w:r>
-        <w:rPr>
-          <w:szCs w:val="28"/>
-        </w:rPr>
-        <w:t>Initial</w:t>
-      </w:r>
-      <w:r>
-        <w:rPr>
-          <w:szCs w:val="28"/>
-        </w:rPr>
-        <w:t xml:space="preserve"> version of the</w:t>
-      </w:r>
-      <w:r>
-        <w:rPr>
-          <w:szCs w:val="28"/>
-        </w:rPr>
-        <w:t xml:space="preserve"> Design Document was structured. Test Plan was also prepared, the document had to be very clear, so that even person who is not part of the project could read it and successfully finish it.</w:t>
+        <w:t>In week</w:t>
+      </w:r>
+      <w:r>
+        <w:rPr>
+          <w:szCs w:val="28"/>
+        </w:rPr>
+        <w:t>s</w:t>
+      </w:r>
+      <w:r>
+        <w:rPr>
+          <w:szCs w:val="28"/>
+        </w:rPr>
+        <w:t xml:space="preserve"> </w:t>
+      </w:r>
+      <w:r>
+        <w:rPr>
+          <w:szCs w:val="28"/>
+        </w:rPr>
+        <w:t>5,6,7</w:t>
+      </w:r>
+      <w:r>
+        <w:rPr>
+          <w:szCs w:val="28"/>
+        </w:rPr>
+        <w:t xml:space="preserve"> </w:t>
+      </w:r>
+      <w:r>
+        <w:rPr>
+          <w:szCs w:val="28"/>
+        </w:rPr>
+        <w:t>Final versions of the Design Document and Test Plan was handed in. Feedback were received on meetings with the teacher. The client specified further requirements he had.</w:t>
       </w:r>
     </w:p>
     <w:p>
@@ -3850,328 +4111,67 @@
         <w:rPr>
           <w:szCs w:val="28"/>
         </w:rPr>
-        <w:t>For week 4</w:t>
-      </w:r>
-      <w:r>
-        <w:rPr>
-          <w:szCs w:val="28"/>
-        </w:rPr>
-        <w:t>:</w:t>
-      </w:r>
-    </w:p>
-    <w:p>
-      <w:pPr>
-        <w:pStyle w:val="ListParagraph"/>
-        <w:numPr>
-          <w:ilvl w:val="0"/>
-          <w:numId w:val="3"/>
-        </w:numPr>
-        <w:rPr>
-          <w:szCs w:val="28"/>
-        </w:rPr>
-      </w:pPr>
-      <w:r>
-        <w:rPr>
-          <w:szCs w:val="28"/>
-        </w:rPr>
-        <w:t>Group me</w:t>
-      </w:r>
-      <w:r>
-        <w:rPr>
-          <w:szCs w:val="28"/>
-        </w:rPr>
-        <w:t xml:space="preserve">eting – Discussed class diagram, </w:t>
-      </w:r>
-      <w:r>
-        <w:rPr>
-          <w:szCs w:val="28"/>
-        </w:rPr>
-        <w:t>sequence diagrams</w:t>
-      </w:r>
-      <w:r>
-        <w:rPr>
-          <w:szCs w:val="28"/>
-        </w:rPr>
-        <w:t xml:space="preserve"> and test plan</w:t>
-      </w:r>
-    </w:p>
-    <w:p>
-      <w:pPr>
-        <w:pStyle w:val="ListParagraph"/>
-        <w:numPr>
-          <w:ilvl w:val="0"/>
-          <w:numId w:val="3"/>
-        </w:numPr>
-        <w:rPr>
-          <w:szCs w:val="28"/>
-        </w:rPr>
-      </w:pPr>
-      <w:r>
-        <w:rPr>
-          <w:szCs w:val="28"/>
-        </w:rPr>
-        <w:t xml:space="preserve">Individual work – Implementation of Class diagram in </w:t>
-      </w:r>
-      <w:r>
-        <w:rPr>
-          <w:szCs w:val="28"/>
-        </w:rPr>
-        <w:t>Visual Studio</w:t>
-      </w:r>
-      <w:r>
-        <w:rPr>
-          <w:szCs w:val="28"/>
-        </w:rPr>
-        <w:t xml:space="preserve">, Sequence diagrams made with some nice tool and </w:t>
-      </w:r>
-      <w:r>
-        <w:rPr>
-          <w:szCs w:val="28"/>
-        </w:rPr>
-        <w:t>Test Plan was started</w:t>
-      </w:r>
-    </w:p>
-    <w:p>
-      <w:pPr>
-        <w:pStyle w:val="ListParagraph"/>
-        <w:numPr>
-          <w:ilvl w:val="0"/>
-          <w:numId w:val="3"/>
-        </w:numPr>
-        <w:rPr>
-          <w:szCs w:val="28"/>
-        </w:rPr>
-      </w:pPr>
-      <w:r>
-        <w:rPr>
-          <w:szCs w:val="28"/>
-        </w:rPr>
-        <w:t>Meet</w:t>
-      </w:r>
-      <w:r>
-        <w:rPr>
-          <w:szCs w:val="28"/>
-        </w:rPr>
-        <w:t>ing with the teacher and the client, getting feedback on Design Document and Test Plan and also receiving mark for URS</w:t>
-      </w:r>
-    </w:p>
-    <w:p>
-      <w:pPr>
-        <w:pStyle w:val="ListParagraph"/>
-        <w:numPr>
-          <w:ilvl w:val="0"/>
-          <w:numId w:val="3"/>
-        </w:numPr>
-        <w:rPr>
-          <w:szCs w:val="28"/>
-        </w:rPr>
-      </w:pPr>
-      <w:r>
-        <w:rPr>
-          <w:szCs w:val="28"/>
-        </w:rPr>
-        <w:t xml:space="preserve">For next week </w:t>
-      </w:r>
-      <w:r>
-        <w:rPr>
-          <w:szCs w:val="28"/>
-        </w:rPr>
-        <w:t>the group separated the work so everyone gets equal amount of work</w:t>
-      </w:r>
-      <w:r>
-        <w:rPr>
-          <w:szCs w:val="28"/>
-        </w:rPr>
-        <w:t xml:space="preserve"> </w:t>
-      </w:r>
-    </w:p>
-    <w:p>
-      <w:pPr>
-        <w:pStyle w:val="ListParagraph"/>
-        <w:numPr>
-          <w:ilvl w:val="0"/>
-          <w:numId w:val="15"/>
-        </w:numPr>
-      </w:pPr>
-      <w:r>
-        <w:t>Initial version of Test Plan was given</w:t>
-      </w:r>
-    </w:p>
-    <w:p>
-      <w:pPr>
-        <w:pStyle w:val="ListParagraph"/>
-        <w:numPr>
-          <w:ilvl w:val="0"/>
-          <w:numId w:val="15"/>
-        </w:numPr>
-      </w:pPr>
-      <w:r>
-        <w:t xml:space="preserve">Initial </w:t>
-      </w:r>
-      <w:r>
-        <w:t>version</w:t>
-      </w:r>
-      <w:r>
-        <w:t xml:space="preserve"> of Design Document was </w:t>
-      </w:r>
-      <w:r>
-        <w:t>given</w:t>
-      </w:r>
-    </w:p>
-    <w:p>
-      <w:pPr>
-        <w:pStyle w:val="ListParagraph"/>
-        <w:numPr>
-          <w:ilvl w:val="0"/>
-          <w:numId w:val="15"/>
-        </w:numPr>
-      </w:pPr>
-      <w:r>
-        <w:t xml:space="preserve">Work for Design </w:t>
-      </w:r>
-      <w:r>
-        <w:t xml:space="preserve">Document and Test Plan </w:t>
-      </w:r>
-      <w:r>
-        <w:t>was separated in the team</w:t>
-      </w:r>
-    </w:p>
+        <w:t>For Week 5,6,7:</w:t>
+      </w:r>
+    </w:p>
+    <w:p>
+      <w:pPr>
+        <w:pStyle w:val="ListParagraph"/>
+        <w:numPr>
+          <w:ilvl w:val="0"/>
+          <w:numId w:val="17"/>
+        </w:numPr>
+        <w:rPr>
+          <w:szCs w:val="28"/>
+        </w:rPr>
+      </w:pPr>
+      <w:r>
+        <w:rPr>
+          <w:szCs w:val="28"/>
+        </w:rPr>
+        <w:t>Final version Design Document week 7</w:t>
+      </w:r>
+    </w:p>
+    <w:p>
+      <w:pPr>
+        <w:pStyle w:val="ListParagraph"/>
+        <w:numPr>
+          <w:ilvl w:val="0"/>
+          <w:numId w:val="17"/>
+        </w:numPr>
+        <w:rPr>
+          <w:szCs w:val="28"/>
+        </w:rPr>
+      </w:pPr>
+      <w:r>
+        <w:rPr>
+          <w:szCs w:val="28"/>
+        </w:rPr>
+        <w:t>Final version Test Plan week 5</w:t>
+      </w:r>
+    </w:p>
+    <w:p>
+      <w:pPr>
+        <w:pStyle w:val="ListParagraph"/>
+        <w:rPr>
+          <w:szCs w:val="28"/>
+        </w:rPr>
+      </w:pPr>
+    </w:p>
+    <w:p/>
+    <w:p/>
     <w:p/>
     <w:p/>
     <w:p>
       <w:pPr>
         <w:pStyle w:val="Heading3"/>
       </w:pPr>
-      <w:bookmarkStart w:id="6" w:name="_Toc453961397"/>
-      <w:r>
-        <w:t>Week 5,6,7</w:t>
-      </w:r>
-      <w:bookmarkEnd w:id="6"/>
-    </w:p>
-    <w:p/>
-    <w:p>
-      <w:pPr>
-        <w:ind w:firstLine="720"/>
-        <w:rPr>
-          <w:szCs w:val="28"/>
-        </w:rPr>
-      </w:pPr>
-      <w:r>
-        <w:rPr>
-          <w:szCs w:val="28"/>
-        </w:rPr>
-        <w:t>In week</w:t>
-      </w:r>
-      <w:r>
-        <w:rPr>
-          <w:szCs w:val="28"/>
-        </w:rPr>
-        <w:t>s</w:t>
-      </w:r>
-      <w:r>
-        <w:rPr>
-          <w:szCs w:val="28"/>
-        </w:rPr>
-        <w:t xml:space="preserve"> </w:t>
-      </w:r>
-      <w:r>
-        <w:rPr>
-          <w:szCs w:val="28"/>
-        </w:rPr>
-        <w:t>5,6,7</w:t>
-      </w:r>
-      <w:r>
-        <w:rPr>
-          <w:szCs w:val="28"/>
-        </w:rPr>
-        <w:t xml:space="preserve"> </w:t>
-      </w:r>
-      <w:r>
-        <w:rPr>
-          <w:szCs w:val="28"/>
-        </w:rPr>
-        <w:t>Final versions of the Design Document and Test Plan was handed in. Feedback were received on meetings with the teacher. The client specified further requirements he had.</w:t>
-      </w:r>
-    </w:p>
-    <w:p>
-      <w:pPr>
-        <w:ind w:firstLine="720"/>
-        <w:rPr>
-          <w:szCs w:val="28"/>
-        </w:rPr>
-      </w:pPr>
-    </w:p>
-    <w:p>
-      <w:pPr>
-        <w:rPr>
-          <w:szCs w:val="28"/>
-        </w:rPr>
-      </w:pPr>
-      <w:r>
-        <w:rPr>
-          <w:szCs w:val="28"/>
-        </w:rPr>
-        <w:t>For Week 5,6,7:</w:t>
-      </w:r>
-    </w:p>
-    <w:p>
-      <w:pPr>
-        <w:pStyle w:val="ListParagraph"/>
-        <w:numPr>
-          <w:ilvl w:val="0"/>
-          <w:numId w:val="17"/>
-        </w:numPr>
-        <w:rPr>
-          <w:szCs w:val="28"/>
-        </w:rPr>
-      </w:pPr>
-      <w:r>
-        <w:rPr>
-          <w:szCs w:val="28"/>
-        </w:rPr>
-        <w:t>Final version Design Document week 7</w:t>
-      </w:r>
-    </w:p>
-    <w:p>
-      <w:pPr>
-        <w:pStyle w:val="ListParagraph"/>
-        <w:numPr>
-          <w:ilvl w:val="0"/>
-          <w:numId w:val="17"/>
-        </w:numPr>
-        <w:rPr>
-          <w:szCs w:val="28"/>
-        </w:rPr>
-      </w:pPr>
-      <w:r>
-        <w:rPr>
-          <w:szCs w:val="28"/>
-        </w:rPr>
-        <w:t>Final version Test Plan week 5</w:t>
-      </w:r>
-    </w:p>
-    <w:p>
-      <w:pPr>
-        <w:pStyle w:val="ListParagraph"/>
-        <w:rPr>
-          <w:szCs w:val="28"/>
-        </w:rPr>
-      </w:pPr>
-    </w:p>
-    <w:p/>
-    <w:p/>
-    <w:p/>
-    <w:p/>
-    <w:p>
-      <w:pPr>
-        <w:pStyle w:val="Heading3"/>
-      </w:pPr>
-      <w:bookmarkStart w:id="7" w:name="_Toc453961398"/>
+      <w:bookmarkStart w:id="6" w:name="_Toc453961398"/>
       <w:r>
         <w:lastRenderedPageBreak/>
         <w:t>Week 8-15</w:t>
       </w:r>
-      <w:bookmarkEnd w:id="7"/>
+      <w:bookmarkEnd w:id="6"/>
     </w:p>
     <w:p/>
     <w:p>
@@ -4245,11 +4245,11 @@
       <w:pPr>
         <w:pStyle w:val="Heading1"/>
       </w:pPr>
-      <w:bookmarkStart w:id="8" w:name="_Toc453961399"/>
+      <w:bookmarkStart w:id="7" w:name="_Toc453961399"/>
       <w:r>
         <w:t>Understandings made with the group and the teacher</w:t>
       </w:r>
-      <w:bookmarkEnd w:id="8"/>
+      <w:bookmarkEnd w:id="7"/>
     </w:p>
     <w:p/>
     <w:p>
@@ -4751,233 +4751,230 @@
       <w:pPr>
         <w:pStyle w:val="Heading1"/>
       </w:pPr>
-      <w:bookmarkStart w:id="9" w:name="_Toc453961400"/>
+      <w:bookmarkStart w:id="8" w:name="_Toc453961400"/>
       <w:r>
         <w:lastRenderedPageBreak/>
         <w:t>Separation of work</w:t>
       </w:r>
+      <w:bookmarkEnd w:id="8"/>
+    </w:p>
+    <w:p/>
+    <w:p>
+      <w:r>
+        <w:t>After having started to work on the programming part of the project,</w:t>
+      </w:r>
+      <w:r>
+        <w:t xml:space="preserve"> a tool for tracking the work was needed. As a way of training</w:t>
+      </w:r>
+      <w:r>
+        <w:t xml:space="preserve"> Agile </w:t>
+      </w:r>
+      <w:r>
+        <w:t>skills the team</w:t>
+      </w:r>
+      <w:r>
+        <w:t xml:space="preserve"> used a product called “Producteev” where user stories </w:t>
+      </w:r>
+      <w:r>
+        <w:t xml:space="preserve">were attached </w:t>
+      </w:r>
+      <w:r>
+        <w:t>and tasks related with each user story. This is the typical Scrum methodology being applied everywhere.</w:t>
+      </w:r>
+    </w:p>
+    <w:p/>
+    <w:p/>
+    <w:p>
+      <w:pPr>
+        <w:pStyle w:val="Heading3"/>
+      </w:pPr>
+      <w:bookmarkStart w:id="9" w:name="_Toc453961401"/>
+      <w:r>
+        <w:t>Sprint number 0:</w:t>
+      </w:r>
       <w:bookmarkEnd w:id="9"/>
     </w:p>
     <w:p/>
     <w:p>
-      <w:r>
-        <w:t>After having started to work on the programming part of the project,</w:t>
-      </w:r>
-      <w:r>
-        <w:t xml:space="preserve"> a tool for tracking the work was needed. As a way of training</w:t>
-      </w:r>
-      <w:r>
-        <w:t xml:space="preserve"> Agile </w:t>
-      </w:r>
-      <w:r>
-        <w:t>skills the team</w:t>
-      </w:r>
-      <w:r>
-        <w:t xml:space="preserve"> used a product called “Producteev” where user stories </w:t>
-      </w:r>
-      <w:r>
-        <w:t xml:space="preserve">were </w:t>
-      </w:r>
-      <w:r>
-        <w:t xml:space="preserve">attached </w:t>
-      </w:r>
-      <w:r>
-        <w:t>and tasks related with each user story. This is the typical Scrum methodology being applied everywhere.</w:t>
-      </w:r>
-    </w:p>
-    <w:p/>
+      <w:pPr>
+        <w:pStyle w:val="Heading4"/>
+      </w:pPr>
+      <w:r>
+        <w:t>Bilger Yahov</w:t>
+      </w:r>
+    </w:p>
+    <w:p>
+      <w:pPr>
+        <w:pStyle w:val="ListParagraph"/>
+        <w:numPr>
+          <w:ilvl w:val="0"/>
+          <w:numId w:val="19"/>
+        </w:numPr>
+      </w:pPr>
+      <w:r>
+        <w:t xml:space="preserve">Working on the Front-End of the application, making sure that </w:t>
+      </w:r>
+      <w:r>
+        <w:t>crossroad icons are clickable</w:t>
+      </w:r>
+    </w:p>
+    <w:p>
+      <w:pPr>
+        <w:pStyle w:val="ListParagraph"/>
+      </w:pPr>
+    </w:p>
+    <w:p>
+      <w:pPr>
+        <w:pStyle w:val="Heading4"/>
+      </w:pPr>
+      <w:r>
+        <w:t>Georgi Chishirkov</w:t>
+      </w:r>
+    </w:p>
+    <w:p>
+      <w:pPr>
+        <w:pStyle w:val="ListParagraph"/>
+        <w:numPr>
+          <w:ilvl w:val="0"/>
+          <w:numId w:val="20"/>
+        </w:numPr>
+      </w:pPr>
+      <w:r>
+        <w:t>Working on the Frond-End of the application, making sure that crossroads can be placed and deleted. Implement</w:t>
+      </w:r>
+      <w:r>
+        <w:t>ing</w:t>
+      </w:r>
+      <w:r>
+        <w:t xml:space="preserve"> some functionality on the grid and undo-redo </w:t>
+      </w:r>
+      <w:r>
+        <w:t>stack</w:t>
+      </w:r>
+    </w:p>
+    <w:p>
+      <w:pPr>
+        <w:pStyle w:val="ListParagraph"/>
+        <w:numPr>
+          <w:ilvl w:val="0"/>
+          <w:numId w:val="20"/>
+        </w:numPr>
+      </w:pPr>
+      <w:r>
+        <w:t>Main Form</w:t>
+      </w:r>
+    </w:p>
+    <w:p/>
+    <w:p>
+      <w:pPr>
+        <w:pStyle w:val="Heading4"/>
+      </w:pPr>
+      <w:r>
+        <w:t xml:space="preserve">Ilia Nikushev </w:t>
+      </w:r>
+    </w:p>
+    <w:p>
+      <w:pPr>
+        <w:pStyle w:val="ListParagraph"/>
+        <w:numPr>
+          <w:ilvl w:val="0"/>
+          <w:numId w:val="21"/>
+        </w:numPr>
+      </w:pPr>
+      <w:r>
+        <w:t>Implemented Crossing Type A</w:t>
+      </w:r>
+    </w:p>
+    <w:p>
+      <w:pPr>
+        <w:pStyle w:val="ListParagraph"/>
+        <w:numPr>
+          <w:ilvl w:val="0"/>
+          <w:numId w:val="21"/>
+        </w:numPr>
+      </w:pPr>
+      <w:r>
+        <w:t>Complicate logic of Update methods</w:t>
+      </w:r>
+    </w:p>
+    <w:p>
+      <w:pPr>
+        <w:pStyle w:val="ListParagraph"/>
+        <w:numPr>
+          <w:ilvl w:val="0"/>
+          <w:numId w:val="21"/>
+        </w:numPr>
+      </w:pPr>
+      <w:r>
+        <w:t>Crosswalk implementation</w:t>
+      </w:r>
+    </w:p>
+    <w:p>
+      <w:pPr>
+        <w:pStyle w:val="ListParagraph"/>
+        <w:numPr>
+          <w:ilvl w:val="0"/>
+          <w:numId w:val="21"/>
+        </w:numPr>
+      </w:pPr>
+      <w:r>
+        <w:t>Lane Implementation</w:t>
+      </w:r>
+    </w:p>
+    <w:p>
+      <w:pPr>
+        <w:pStyle w:val="ListParagraph"/>
+        <w:numPr>
+          <w:ilvl w:val="0"/>
+          <w:numId w:val="21"/>
+        </w:numPr>
+      </w:pPr>
+      <w:r>
+        <w:t>Main Form</w:t>
+      </w:r>
+    </w:p>
+    <w:p/>
+    <w:p>
+      <w:pPr>
+        <w:pStyle w:val="Heading4"/>
+      </w:pPr>
+      <w:r>
+        <w:t>Lyubomir Dimov</w:t>
+      </w:r>
+    </w:p>
+    <w:p>
+      <w:pPr>
+        <w:pStyle w:val="ListParagraph"/>
+        <w:numPr>
+          <w:ilvl w:val="0"/>
+          <w:numId w:val="28"/>
+        </w:numPr>
+      </w:pPr>
+      <w:r>
+        <w:t>User Interface of Main Form</w:t>
+      </w:r>
+    </w:p>
+    <w:p>
+      <w:pPr>
+        <w:pStyle w:val="ListParagraph"/>
+      </w:pPr>
+    </w:p>
+    <w:p>
+      <w:pPr>
+        <w:pStyle w:val="ListParagraph"/>
+      </w:pPr>
+    </w:p>
     <w:p/>
     <w:p>
       <w:pPr>
         <w:pStyle w:val="Heading3"/>
       </w:pPr>
-      <w:bookmarkStart w:id="10" w:name="_Toc453961401"/>
-      <w:r>
-        <w:t>Sprint number 0:</w:t>
-      </w:r>
-      <w:bookmarkEnd w:id="10"/>
-    </w:p>
-    <w:p/>
-    <w:p>
-      <w:pPr>
-        <w:pStyle w:val="Heading4"/>
-      </w:pPr>
-      <w:r>
-        <w:t>Bilger Yahov</w:t>
-      </w:r>
-    </w:p>
-    <w:p>
-      <w:pPr>
-        <w:pStyle w:val="ListParagraph"/>
-        <w:numPr>
-          <w:ilvl w:val="0"/>
-          <w:numId w:val="19"/>
-        </w:numPr>
-      </w:pPr>
-      <w:r>
-        <w:t xml:space="preserve">Working on the Front-End of the application, making sure that </w:t>
-      </w:r>
-      <w:r>
-        <w:t>crossroad icons are clickable</w:t>
-      </w:r>
-    </w:p>
-    <w:p>
-      <w:pPr>
-        <w:pStyle w:val="ListParagraph"/>
-      </w:pPr>
-    </w:p>
-    <w:p>
-      <w:pPr>
-        <w:pStyle w:val="Heading4"/>
-      </w:pPr>
-      <w:r>
-        <w:t>Georgi Chishirkov</w:t>
-      </w:r>
-    </w:p>
-    <w:p>
-      <w:pPr>
-        <w:pStyle w:val="ListParagraph"/>
-        <w:numPr>
-          <w:ilvl w:val="0"/>
-          <w:numId w:val="20"/>
-        </w:numPr>
-      </w:pPr>
-      <w:r>
-        <w:t>Working on the Frond-End of the application, making sure that crossroads can be placed and deleted. Implement</w:t>
-      </w:r>
-      <w:r>
-        <w:t>ing</w:t>
-      </w:r>
-      <w:r>
-        <w:t xml:space="preserve"> some functionality on the grid and undo-redo </w:t>
-      </w:r>
-      <w:r>
-        <w:t>stack</w:t>
-      </w:r>
-    </w:p>
-    <w:p>
-      <w:pPr>
-        <w:pStyle w:val="ListParagraph"/>
-        <w:numPr>
-          <w:ilvl w:val="0"/>
-          <w:numId w:val="20"/>
-        </w:numPr>
-      </w:pPr>
-      <w:r>
-        <w:t>Main Form</w:t>
-      </w:r>
-    </w:p>
-    <w:p/>
-    <w:p>
-      <w:pPr>
-        <w:pStyle w:val="Heading4"/>
-      </w:pPr>
-      <w:r>
-        <w:t xml:space="preserve">Ilia Nikushev </w:t>
-      </w:r>
-    </w:p>
-    <w:p>
-      <w:pPr>
-        <w:pStyle w:val="ListParagraph"/>
-        <w:numPr>
-          <w:ilvl w:val="0"/>
-          <w:numId w:val="21"/>
-        </w:numPr>
-      </w:pPr>
-      <w:r>
-        <w:t>Implemented Crossing Type A</w:t>
-      </w:r>
-    </w:p>
-    <w:p>
-      <w:pPr>
-        <w:pStyle w:val="ListParagraph"/>
-        <w:numPr>
-          <w:ilvl w:val="0"/>
-          <w:numId w:val="21"/>
-        </w:numPr>
-      </w:pPr>
-      <w:r>
-        <w:t>Complicate logic of Update methods</w:t>
-      </w:r>
-    </w:p>
-    <w:p>
-      <w:pPr>
-        <w:pStyle w:val="ListParagraph"/>
-        <w:numPr>
-          <w:ilvl w:val="0"/>
-          <w:numId w:val="21"/>
-        </w:numPr>
-      </w:pPr>
-      <w:r>
-        <w:t>Crosswalk implementation</w:t>
-      </w:r>
-    </w:p>
-    <w:p>
-      <w:pPr>
-        <w:pStyle w:val="ListParagraph"/>
-        <w:numPr>
-          <w:ilvl w:val="0"/>
-          <w:numId w:val="21"/>
-        </w:numPr>
-      </w:pPr>
-      <w:r>
-        <w:t>Lane Implementation</w:t>
-      </w:r>
-    </w:p>
-    <w:p>
-      <w:pPr>
-        <w:pStyle w:val="ListParagraph"/>
-        <w:numPr>
-          <w:ilvl w:val="0"/>
-          <w:numId w:val="21"/>
-        </w:numPr>
-      </w:pPr>
-      <w:r>
-        <w:t>Main Form</w:t>
-      </w:r>
-    </w:p>
-    <w:p/>
-    <w:p>
-      <w:pPr>
-        <w:pStyle w:val="Heading4"/>
-      </w:pPr>
-      <w:r>
-        <w:t>Lyubomir Dimov</w:t>
-      </w:r>
-    </w:p>
-    <w:p>
-      <w:pPr>
-        <w:pStyle w:val="ListParagraph"/>
-        <w:numPr>
-          <w:ilvl w:val="0"/>
-          <w:numId w:val="28"/>
-        </w:numPr>
-      </w:pPr>
-      <w:r>
-        <w:t>User Interface of Main Form</w:t>
-      </w:r>
-    </w:p>
-    <w:p>
-      <w:pPr>
-        <w:pStyle w:val="ListParagraph"/>
-      </w:pPr>
-    </w:p>
-    <w:p>
-      <w:pPr>
-        <w:pStyle w:val="ListParagraph"/>
-      </w:pPr>
-    </w:p>
-    <w:p/>
-    <w:p>
-      <w:pPr>
-        <w:pStyle w:val="Heading3"/>
-      </w:pPr>
-      <w:bookmarkStart w:id="11" w:name="_Toc453961402"/>
+      <w:bookmarkStart w:id="10" w:name="_Toc453961402"/>
       <w:r>
         <w:lastRenderedPageBreak/>
         <w:t>Sprint number 1:</w:t>
       </w:r>
-      <w:bookmarkEnd w:id="11"/>
+      <w:bookmarkEnd w:id="10"/>
     </w:p>
     <w:p/>
     <w:p>
@@ -5151,6 +5148,31 @@
         <w:t>Starting implementing the recycle manager</w:t>
       </w:r>
     </w:p>
+    <w:p>
+      <w:pPr>
+        <w:pStyle w:val="ListParagraph"/>
+        <w:numPr>
+          <w:ilvl w:val="0"/>
+          <w:numId w:val="26"/>
+        </w:numPr>
+      </w:pPr>
+      <w:r>
+        <w:t xml:space="preserve">Starting implementing the </w:t>
+      </w:r>
+      <w:r>
+        <w:rPr>
+          <w:rFonts w:hint="eastAsia"/>
+          <w:lang w:eastAsia="zh-CN"/>
+        </w:rPr>
+        <w:t>sa</w:t>
+      </w:r>
+      <w:r>
+        <w:t xml:space="preserve">ved crossing </w:t>
+      </w:r>
+      <w:r>
+        <w:t>manager</w:t>
+      </w:r>
+    </w:p>
     <w:p/>
     <w:p>
       <w:pPr>
@@ -5197,12 +5219,12 @@
       <w:pPr>
         <w:pStyle w:val="Heading3"/>
       </w:pPr>
-      <w:bookmarkStart w:id="12" w:name="_Toc453961403"/>
+      <w:bookmarkStart w:id="11" w:name="_Toc453961403"/>
       <w:r>
         <w:lastRenderedPageBreak/>
         <w:t>Sprint number 2</w:t>
       </w:r>
-      <w:bookmarkEnd w:id="12"/>
+      <w:bookmarkEnd w:id="11"/>
     </w:p>
     <w:p/>
     <w:p>
@@ -5352,6 +5374,18 @@
         <w:t>Working on the Recycle Manager (continuation)</w:t>
       </w:r>
     </w:p>
+    <w:p>
+      <w:pPr>
+        <w:pStyle w:val="ListParagraph"/>
+        <w:numPr>
+          <w:ilvl w:val="0"/>
+          <w:numId w:val="26"/>
+        </w:numPr>
+      </w:pPr>
+      <w:r>
+        <w:t>Working on the Saved Crossing Manager (continuation)</w:t>
+      </w:r>
+    </w:p>
     <w:p/>
     <w:p>
       <w:pPr>
@@ -5404,12 +5438,12 @@
       <w:pPr>
         <w:pStyle w:val="Heading3"/>
       </w:pPr>
-      <w:bookmarkStart w:id="13" w:name="_Toc453961404"/>
+      <w:bookmarkStart w:id="12" w:name="_Toc453961404"/>
       <w:r>
         <w:lastRenderedPageBreak/>
         <w:t>Sprint number 3</w:t>
       </w:r>
-      <w:bookmarkEnd w:id="13"/>
+      <w:bookmarkEnd w:id="12"/>
     </w:p>
     <w:p/>
     <w:p>
@@ -5596,12 +5630,12 @@
       <w:pPr>
         <w:pStyle w:val="Heading3"/>
       </w:pPr>
-      <w:bookmarkStart w:id="14" w:name="_Toc453961405"/>
+      <w:bookmarkStart w:id="13" w:name="_Toc453961405"/>
       <w:r>
         <w:lastRenderedPageBreak/>
         <w:t>Sprint number 4</w:t>
       </w:r>
-      <w:bookmarkEnd w:id="14"/>
+      <w:bookmarkEnd w:id="13"/>
     </w:p>
     <w:p/>
     <w:p>
@@ -5760,6 +5794,18 @@
         <w:t>Working on the Recycle Manager (continuation)</w:t>
       </w:r>
     </w:p>
+    <w:p>
+      <w:pPr>
+        <w:pStyle w:val="ListParagraph"/>
+        <w:numPr>
+          <w:ilvl w:val="0"/>
+          <w:numId w:val="26"/>
+        </w:numPr>
+      </w:pPr>
+      <w:r>
+        <w:t>Working on the Saved Crossing Manager (continuation)</w:t>
+      </w:r>
+    </w:p>
     <w:p/>
     <w:p>
       <w:pPr>
@@ -5800,183 +5846,206 @@
       <w:pPr>
         <w:pStyle w:val="Heading3"/>
       </w:pPr>
-      <w:bookmarkStart w:id="15" w:name="_Toc453961406"/>
+      <w:bookmarkStart w:id="14" w:name="_Toc453961406"/>
       <w:r>
         <w:lastRenderedPageBreak/>
         <w:t>Sprint number 5</w:t>
       </w:r>
+      <w:bookmarkEnd w:id="14"/>
+    </w:p>
+    <w:p/>
+    <w:p>
+      <w:pPr>
+        <w:pStyle w:val="Heading4"/>
+      </w:pPr>
+      <w:r>
+        <w:t>Bilger Yahov</w:t>
+      </w:r>
+    </w:p>
+    <w:p>
+      <w:pPr>
+        <w:pStyle w:val="ListParagraph"/>
+        <w:numPr>
+          <w:ilvl w:val="0"/>
+          <w:numId w:val="27"/>
+        </w:numPr>
+      </w:pPr>
+      <w:r>
+        <w:t>Finalize Simulation Results</w:t>
+      </w:r>
+      <w:r>
+        <w:t>, implement fully functional exporting to Excel file, implement fully functional creating a snapshot</w:t>
+      </w:r>
+    </w:p>
+    <w:p>
+      <w:pPr>
+        <w:pStyle w:val="ListParagraph"/>
+        <w:numPr>
+          <w:ilvl w:val="0"/>
+          <w:numId w:val="27"/>
+        </w:numPr>
+      </w:pPr>
+      <w:r>
+        <w:t>Finalize Saved Crossing Manager functionality</w:t>
+      </w:r>
+    </w:p>
+    <w:p>
+      <w:pPr>
+        <w:pStyle w:val="Heading4"/>
+      </w:pPr>
+    </w:p>
+    <w:p/>
+    <w:p>
+      <w:pPr>
+        <w:pStyle w:val="Heading4"/>
+      </w:pPr>
+      <w:r>
+        <w:t>Georgi Chishirkov</w:t>
+      </w:r>
+    </w:p>
+    <w:p>
+      <w:pPr>
+        <w:pStyle w:val="ListParagraph"/>
+        <w:numPr>
+          <w:ilvl w:val="0"/>
+          <w:numId w:val="27"/>
+        </w:numPr>
+      </w:pPr>
+      <w:r>
+        <w:t>Work on the traffic lights</w:t>
+      </w:r>
+    </w:p>
+    <w:p>
+      <w:pPr>
+        <w:pStyle w:val="ListParagraph"/>
+        <w:numPr>
+          <w:ilvl w:val="0"/>
+          <w:numId w:val="27"/>
+        </w:numPr>
+      </w:pPr>
+      <w:r>
+        <w:t>Work on transfer the flow</w:t>
+      </w:r>
+    </w:p>
+    <w:p>
+      <w:pPr>
+        <w:pStyle w:val="ListParagraph"/>
+      </w:pPr>
+    </w:p>
+    <w:p>
+      <w:pPr>
+        <w:pStyle w:val="Heading4"/>
+      </w:pPr>
+      <w:r>
+        <w:t>Ilia Nikushev</w:t>
+      </w:r>
+    </w:p>
+    <w:p>
+      <w:pPr>
+        <w:pStyle w:val="ListNumber"/>
+        <w:numPr>
+          <w:ilvl w:val="0"/>
+          <w:numId w:val="27"/>
+        </w:numPr>
+      </w:pPr>
+      <w:r>
+        <w:t>Fix issues with saving, loading the grid</w:t>
+      </w:r>
+    </w:p>
+    <w:p>
+      <w:pPr>
+        <w:pStyle w:val="ListNumber"/>
+        <w:numPr>
+          <w:ilvl w:val="0"/>
+          <w:numId w:val="27"/>
+        </w:numPr>
+      </w:pPr>
+      <w:r>
+        <w:t xml:space="preserve">Working on traffic lights synchronization together with Georgi </w:t>
+      </w:r>
+    </w:p>
+    <w:p>
+      <w:pPr>
+        <w:pStyle w:val="Heading4"/>
+      </w:pPr>
+    </w:p>
+    <w:p>
+      <w:pPr>
+        <w:pStyle w:val="Heading4"/>
+      </w:pPr>
+      <w:r>
+        <w:t>Lyubomir Dimov</w:t>
+      </w:r>
+    </w:p>
+    <w:p>
+      <w:pPr>
+        <w:pStyle w:val="ListParagraph"/>
+        <w:numPr>
+          <w:ilvl w:val="0"/>
+          <w:numId w:val="25"/>
+        </w:numPr>
+      </w:pPr>
+      <w:r>
+        <w:t>Working on M</w:t>
+      </w:r>
+      <w:r>
+        <w:t xml:space="preserve">anual </w:t>
+      </w:r>
+      <w:r>
+        <w:t>with Mengchuan</w:t>
+      </w:r>
+    </w:p>
+    <w:p>
+      <w:pPr>
+        <w:pStyle w:val="ListParagraph"/>
+        <w:numPr>
+          <w:ilvl w:val="0"/>
+          <w:numId w:val="25"/>
+        </w:numPr>
+      </w:pPr>
+      <w:r>
+        <w:t xml:space="preserve">Adjust </w:t>
+      </w:r>
+      <w:r>
+        <w:t xml:space="preserve">car path </w:t>
+      </w:r>
+      <w:bookmarkStart w:id="15" w:name="_GoBack"/>
       <w:bookmarkEnd w:id="15"/>
     </w:p>
-    <w:p/>
+    <w:p>
+      <w:pPr>
+        <w:pStyle w:val="ListParagraph"/>
+      </w:pPr>
+    </w:p>
     <w:p>
       <w:pPr>
         <w:pStyle w:val="Heading4"/>
       </w:pPr>
       <w:r>
-        <w:t>Bilger Yahov</w:t>
-      </w:r>
-    </w:p>
-    <w:p>
-      <w:pPr>
-        <w:pStyle w:val="ListParagraph"/>
-        <w:numPr>
-          <w:ilvl w:val="0"/>
-          <w:numId w:val="27"/>
-        </w:numPr>
-      </w:pPr>
-      <w:r>
-        <w:t>Finalize Simulation Results</w:t>
-      </w:r>
-      <w:r>
-        <w:t>, implement fully functional exporting to Excel file, implement fully functional creating a snapshot</w:t>
-      </w:r>
-    </w:p>
-    <w:p>
-      <w:pPr>
-        <w:pStyle w:val="ListParagraph"/>
-        <w:numPr>
-          <w:ilvl w:val="0"/>
-          <w:numId w:val="27"/>
-        </w:numPr>
-      </w:pPr>
-      <w:r>
-        <w:t>Finalize Saved Crossing Manager functionality</w:t>
-      </w:r>
+        <w:t>Mengchuan Liu</w:t>
+      </w:r>
+    </w:p>
+    <w:p>
+      <w:pPr>
+        <w:pStyle w:val="ListParagraph"/>
+        <w:numPr>
+          <w:ilvl w:val="0"/>
+          <w:numId w:val="25"/>
+        </w:numPr>
+      </w:pPr>
+      <w:r>
+        <w:t>Working together with Bilger, in order to get knowledge</w:t>
+      </w:r>
+    </w:p>
+    <w:p>
+      <w:pPr>
+        <w:pStyle w:val="ListParagraph"/>
+      </w:pPr>
     </w:p>
     <w:p>
       <w:pPr>
         <w:pStyle w:val="Heading4"/>
       </w:pPr>
-    </w:p>
-    <w:p/>
-    <w:p>
-      <w:pPr>
-        <w:pStyle w:val="Heading4"/>
-      </w:pPr>
-      <w:r>
-        <w:t>Georgi Chishirkov</w:t>
-      </w:r>
-    </w:p>
-    <w:p>
-      <w:pPr>
-        <w:pStyle w:val="ListParagraph"/>
-        <w:numPr>
-          <w:ilvl w:val="0"/>
-          <w:numId w:val="27"/>
-        </w:numPr>
-      </w:pPr>
-      <w:r>
-        <w:t>Work on the traffic lights</w:t>
-      </w:r>
-    </w:p>
-    <w:p>
-      <w:pPr>
-        <w:pStyle w:val="ListParagraph"/>
-        <w:numPr>
-          <w:ilvl w:val="0"/>
-          <w:numId w:val="27"/>
-        </w:numPr>
-      </w:pPr>
-      <w:r>
-        <w:t>Work on transfer the flow</w:t>
-      </w:r>
-    </w:p>
-    <w:p>
-      <w:pPr>
-        <w:pStyle w:val="ListParagraph"/>
-      </w:pPr>
-    </w:p>
-    <w:p>
-      <w:pPr>
-        <w:pStyle w:val="Heading4"/>
-      </w:pPr>
-      <w:r>
-        <w:t>Ilia Nikushev</w:t>
-      </w:r>
-    </w:p>
-    <w:p>
-      <w:pPr>
-        <w:pStyle w:val="ListNumber"/>
-        <w:numPr>
-          <w:ilvl w:val="0"/>
-          <w:numId w:val="27"/>
-        </w:numPr>
-      </w:pPr>
-      <w:r>
-        <w:t>Fix issues with saving, loading the grid</w:t>
-      </w:r>
-    </w:p>
-    <w:p>
-      <w:pPr>
-        <w:pStyle w:val="ListNumber"/>
-        <w:numPr>
-          <w:ilvl w:val="0"/>
-          <w:numId w:val="27"/>
-        </w:numPr>
-      </w:pPr>
-      <w:r>
-        <w:t xml:space="preserve">Working on traffic lights synchronization together with Georgi </w:t>
-      </w:r>
-    </w:p>
-    <w:p>
-      <w:pPr>
-        <w:pStyle w:val="Heading4"/>
-      </w:pPr>
-    </w:p>
-    <w:p>
-      <w:pPr>
-        <w:pStyle w:val="Heading4"/>
-      </w:pPr>
-      <w:r>
-        <w:t>Lyubomir Dimov</w:t>
-      </w:r>
-    </w:p>
-    <w:p>
-      <w:pPr>
-        <w:pStyle w:val="ListParagraph"/>
-        <w:numPr>
-          <w:ilvl w:val="0"/>
-          <w:numId w:val="25"/>
-        </w:numPr>
-      </w:pPr>
-      <w:r>
-        <w:t>Manual and car path adjustments</w:t>
-      </w:r>
-    </w:p>
-    <w:p>
-      <w:pPr>
-        <w:pStyle w:val="ListParagraph"/>
-      </w:pPr>
-    </w:p>
-    <w:p>
-      <w:pPr>
-        <w:pStyle w:val="Heading4"/>
-      </w:pPr>
-      <w:r>
-        <w:t>Mengchuan Liu</w:t>
-      </w:r>
-    </w:p>
-    <w:p>
-      <w:pPr>
-        <w:pStyle w:val="ListParagraph"/>
-        <w:numPr>
-          <w:ilvl w:val="0"/>
-          <w:numId w:val="25"/>
-        </w:numPr>
-      </w:pPr>
-      <w:r>
-        <w:t>Working together with Bilger, in order to get knowledge</w:t>
-      </w:r>
-    </w:p>
-    <w:p>
-      <w:pPr>
-        <w:pStyle w:val="ListParagraph"/>
-      </w:pPr>
-    </w:p>
-    <w:p>
-      <w:pPr>
-        <w:pStyle w:val="Heading4"/>
-      </w:pPr>
       <w:r>
         <w:t xml:space="preserve">Oleksandr Suprunenko </w:t>
       </w:r>
@@ -6013,7 +6082,6 @@
       </w:pPr>
       <w:bookmarkStart w:id="16" w:name="_Toc453961407"/>
       <w:r>
-        <w:lastRenderedPageBreak/>
         <w:t>Personal Evaluations</w:t>
       </w:r>
       <w:bookmarkEnd w:id="16"/>
@@ -6113,11 +6181,11 @@
         <w:ind w:firstLine="720"/>
       </w:pPr>
       <w:r>
-        <w:t xml:space="preserve">From technical perspective I’ve learnt a lot new things from my colleagues. I was open-minded enough to say what I was not familiar with and the fact that I wanted to learn it, was amazing! I enjoyed working with all these people, it was </w:t>
+        <w:t xml:space="preserve">From technical perspective I’ve learnt a lot new things from my colleagues. I was open-minded enough to say what I was not familiar with and the fact that I </w:t>
       </w:r>
       <w:r>
         <w:lastRenderedPageBreak/>
-        <w:t>easier to work with some of them, harder with others, but in the end we all know that being a leader is not easy at all.</w:t>
+        <w:t>wanted to learn it, was amazing! I enjoyed working with all these people, it was easier to work with some of them, harder with others, but in the end we all know that being a leader is not easy at all.</w:t>
       </w:r>
     </w:p>
     <w:p>
@@ -6174,7 +6242,11 @@
         <w:ind w:firstLine="720"/>
       </w:pPr>
       <w:r>
-        <w:t>After finishing the URS, we knew what are the functional and nonfunctional requirements. We also had an idea of what kind of User Interface we are developing. Now was time for Designing the class diagram and making sequence diagrams based on the previously specified use cases. I learned many things from them during the phase of designing the class diagram, Ilia and Georgi were the people who did most of the class diagram and I really liked their approach. We had meetings and a final version of the class diagram was finished, followed by sequence diagrams on which I worked hardly.</w:t>
+        <w:t xml:space="preserve">After finishing the URS, we knew what are the functional and nonfunctional requirements. We also had an idea of what kind of User Interface we are developing. Now was time for Designing the class diagram and making sequence diagrams based on the previously specified use cases. I learned many things from them during the phase of designing the class diagram, Ilia and Georgi were the people who did most of the class diagram and I really liked their approach. We </w:t>
+      </w:r>
+      <w:r>
+        <w:lastRenderedPageBreak/>
+        <w:t>had meetings and a final version of the class diagram was finished, followed by sequence diagrams on which I worked hardly.</w:t>
       </w:r>
     </w:p>
     <w:p>
@@ -6182,7 +6254,6 @@
         <w:ind w:firstLine="720"/>
       </w:pPr>
       <w:r>
-        <w:lastRenderedPageBreak/>
         <w:t>During the implementation phase, we worked in a very structured way, we tracked the tasks and tried to develop in Agile approach. It was very interesting to work in a group like this. I learned extremely much and I am very satisfied. My colleagues showed me many tricks and I learned some new skills. The project was very challenging but the final result is very satisfying.</w:t>
       </w:r>
     </w:p>
@@ -6264,7 +6335,6 @@
       </w:pPr>
       <w:bookmarkStart w:id="20" w:name="_Toc453961411"/>
       <w:r>
-        <w:lastRenderedPageBreak/>
         <w:t xml:space="preserve">Georgi Chishirkov </w:t>
       </w:r>
       <w:r>
@@ -10604,7 +10674,7 @@
 </file>
 
 <file path=word/endnotes.xml><?xml version="1.0" encoding="utf-8"?>
-<w:endnotes xmlns:wpc="http://schemas.microsoft.com/office/word/2010/wordprocessingCanvas" xmlns:cx="http://schemas.microsoft.com/office/drawing/2014/chartex" xmlns:cx1="http://schemas.microsoft.com/office/drawing/2015/9/8/chartex" xmlns:mc="http://schemas.openxmlformats.org/markup-compatibility/2006" xmlns:o="urn:schemas-microsoft-com:office:office" xmlns:r="http://schemas.openxmlformats.org/officeDocument/2006/relationships" xmlns:m="http://schemas.openxmlformats.org/officeDocument/2006/math" xmlns:v="urn:schemas-microsoft-com:vml" xmlns:wp14="http://schemas.microsoft.com/office/word/2010/wordprocessingDrawing" xmlns:wp="http://schemas.openxmlformats.org/drawingml/2006/wordprocessingDrawing" xmlns:w10="urn:schemas-microsoft-com:office:word" xmlns:w="http://schemas.openxmlformats.org/wordprocessingml/2006/main" xmlns:w14="http://schemas.microsoft.com/office/word/2010/wordml" xmlns:w15="http://schemas.microsoft.com/office/word/2012/wordml" xmlns:w16se="http://schemas.microsoft.com/office/word/2015/wordml/symex" xmlns:wpg="http://schemas.microsoft.com/office/word/2010/wordprocessingGroup" xmlns:wpi="http://schemas.microsoft.com/office/word/2010/wordprocessingInk" xmlns:wne="http://schemas.microsoft.com/office/word/2006/wordml" xmlns:wps="http://schemas.microsoft.com/office/word/2010/wordprocessingShape" mc:Ignorable="w14 w15 w16se wp14">
+<w:endnotes xmlns:wpc="http://schemas.microsoft.com/office/word/2010/wordprocessingCanvas" xmlns:cx="http://schemas.microsoft.com/office/drawing/2014/chartex" xmlns:cx1="http://schemas.microsoft.com/office/drawing/2015/9/8/chartex" xmlns:cx2="http://schemas.microsoft.com/office/drawing/2015/10/21/chartex" xmlns:mc="http://schemas.openxmlformats.org/markup-compatibility/2006" xmlns:o="urn:schemas-microsoft-com:office:office" xmlns:r="http://schemas.openxmlformats.org/officeDocument/2006/relationships" xmlns:m="http://schemas.openxmlformats.org/officeDocument/2006/math" xmlns:v="urn:schemas-microsoft-com:vml" xmlns:wp14="http://schemas.microsoft.com/office/word/2010/wordprocessingDrawing" xmlns:wp="http://schemas.openxmlformats.org/drawingml/2006/wordprocessingDrawing" xmlns:w10="urn:schemas-microsoft-com:office:word" xmlns:w="http://schemas.openxmlformats.org/wordprocessingml/2006/main" xmlns:w14="http://schemas.microsoft.com/office/word/2010/wordml" xmlns:w15="http://schemas.microsoft.com/office/word/2012/wordml" xmlns:w16se="http://schemas.microsoft.com/office/word/2015/wordml/symex" xmlns:wpg="http://schemas.microsoft.com/office/word/2010/wordprocessingGroup" xmlns:wpi="http://schemas.microsoft.com/office/word/2010/wordprocessingInk" xmlns:wne="http://schemas.microsoft.com/office/word/2006/wordml" xmlns:wps="http://schemas.microsoft.com/office/word/2010/wordprocessingShape" mc:Ignorable="w14 w15 w16se wp14">
   <w:endnote w:type="separator" w:id="-1">
     <w:p>
       <w:r>
@@ -10623,7 +10693,7 @@
 </file>
 
 <file path=word/footer1.xml><?xml version="1.0" encoding="utf-8"?>
-<w:ftr xmlns:wpc="http://schemas.microsoft.com/office/word/2010/wordprocessingCanvas" xmlns:cx="http://schemas.microsoft.com/office/drawing/2014/chartex" xmlns:cx1="http://schemas.microsoft.com/office/drawing/2015/9/8/chartex" xmlns:mc="http://schemas.openxmlformats.org/markup-compatibility/2006" xmlns:o="urn:schemas-microsoft-com:office:office" xmlns:r="http://schemas.openxmlformats.org/officeDocument/2006/relationships" xmlns:m="http://schemas.openxmlformats.org/officeDocument/2006/math" xmlns:v="urn:schemas-microsoft-com:vml" xmlns:wp14="http://schemas.microsoft.com/office/word/2010/wordprocessingDrawing" xmlns:wp="http://schemas.openxmlformats.org/drawingml/2006/wordprocessingDrawing" xmlns:w10="urn:schemas-microsoft-com:office:word" xmlns:w="http://schemas.openxmlformats.org/wordprocessingml/2006/main" xmlns:w14="http://schemas.microsoft.com/office/word/2010/wordml" xmlns:w15="http://schemas.microsoft.com/office/word/2012/wordml" xmlns:w16se="http://schemas.microsoft.com/office/word/2015/wordml/symex" xmlns:wpg="http://schemas.microsoft.com/office/word/2010/wordprocessingGroup" xmlns:wpi="http://schemas.microsoft.com/office/word/2010/wordprocessingInk" xmlns:wne="http://schemas.microsoft.com/office/word/2006/wordml" xmlns:wps="http://schemas.microsoft.com/office/word/2010/wordprocessingShape" mc:Ignorable="w14 w15 w16se wp14">
+<w:ftr xmlns:wpc="http://schemas.microsoft.com/office/word/2010/wordprocessingCanvas" xmlns:cx="http://schemas.microsoft.com/office/drawing/2014/chartex" xmlns:cx1="http://schemas.microsoft.com/office/drawing/2015/9/8/chartex" xmlns:cx2="http://schemas.microsoft.com/office/drawing/2015/10/21/chartex" xmlns:mc="http://schemas.openxmlformats.org/markup-compatibility/2006" xmlns:o="urn:schemas-microsoft-com:office:office" xmlns:r="http://schemas.openxmlformats.org/officeDocument/2006/relationships" xmlns:m="http://schemas.openxmlformats.org/officeDocument/2006/math" xmlns:v="urn:schemas-microsoft-com:vml" xmlns:wp14="http://schemas.microsoft.com/office/word/2010/wordprocessingDrawing" xmlns:wp="http://schemas.openxmlformats.org/drawingml/2006/wordprocessingDrawing" xmlns:w10="urn:schemas-microsoft-com:office:word" xmlns:w="http://schemas.openxmlformats.org/wordprocessingml/2006/main" xmlns:w14="http://schemas.microsoft.com/office/word/2010/wordml" xmlns:w15="http://schemas.microsoft.com/office/word/2012/wordml" xmlns:w16se="http://schemas.microsoft.com/office/word/2015/wordml/symex" xmlns:wpg="http://schemas.microsoft.com/office/word/2010/wordprocessingGroup" xmlns:wpi="http://schemas.microsoft.com/office/word/2010/wordprocessingInk" xmlns:wne="http://schemas.microsoft.com/office/word/2006/wordml" xmlns:wps="http://schemas.microsoft.com/office/word/2010/wordprocessingShape" mc:Ignorable="w14 w15 w16se wp14">
   <w:sdt>
     <w:sdtPr>
       <w:id w:val="-2123215339"/>
@@ -10660,7 +10730,7 @@
           <w:rPr>
             <w:noProof/>
           </w:rPr>
-          <w:t>5</w:t>
+          <w:t>14</w:t>
         </w:r>
         <w:r>
           <w:rPr>
@@ -10690,7 +10760,7 @@
 </file>
 
 <file path=word/footnotes.xml><?xml version="1.0" encoding="utf-8"?>
-<w:footnotes xmlns:wpc="http://schemas.microsoft.com/office/word/2010/wordprocessingCanvas" xmlns:cx="http://schemas.microsoft.com/office/drawing/2014/chartex" xmlns:cx1="http://schemas.microsoft.com/office/drawing/2015/9/8/chartex" xmlns:mc="http://schemas.openxmlformats.org/markup-compatibility/2006" xmlns:o="urn:schemas-microsoft-com:office:office" xmlns:r="http://schemas.openxmlformats.org/officeDocument/2006/relationships" xmlns:m="http://schemas.openxmlformats.org/officeDocument/2006/math" xmlns:v="urn:schemas-microsoft-com:vml" xmlns:wp14="http://schemas.microsoft.com/office/word/2010/wordprocessingDrawing" xmlns:wp="http://schemas.openxmlformats.org/drawingml/2006/wordprocessingDrawing" xmlns:w10="urn:schemas-microsoft-com:office:word" xmlns:w="http://schemas.openxmlformats.org/wordprocessingml/2006/main" xmlns:w14="http://schemas.microsoft.com/office/word/2010/wordml" xmlns:w15="http://schemas.microsoft.com/office/word/2012/wordml" xmlns:w16se="http://schemas.microsoft.com/office/word/2015/wordml/symex" xmlns:wpg="http://schemas.microsoft.com/office/word/2010/wordprocessingGroup" xmlns:wpi="http://schemas.microsoft.com/office/word/2010/wordprocessingInk" xmlns:wne="http://schemas.microsoft.com/office/word/2006/wordml" xmlns:wps="http://schemas.microsoft.com/office/word/2010/wordprocessingShape" mc:Ignorable="w14 w15 w16se wp14">
+<w:footnotes xmlns:wpc="http://schemas.microsoft.com/office/word/2010/wordprocessingCanvas" xmlns:cx="http://schemas.microsoft.com/office/drawing/2014/chartex" xmlns:cx1="http://schemas.microsoft.com/office/drawing/2015/9/8/chartex" xmlns:cx2="http://schemas.microsoft.com/office/drawing/2015/10/21/chartex" xmlns:mc="http://schemas.openxmlformats.org/markup-compatibility/2006" xmlns:o="urn:schemas-microsoft-com:office:office" xmlns:r="http://schemas.openxmlformats.org/officeDocument/2006/relationships" xmlns:m="http://schemas.openxmlformats.org/officeDocument/2006/math" xmlns:v="urn:schemas-microsoft-com:vml" xmlns:wp14="http://schemas.microsoft.com/office/word/2010/wordprocessingDrawing" xmlns:wp="http://schemas.openxmlformats.org/drawingml/2006/wordprocessingDrawing" xmlns:w10="urn:schemas-microsoft-com:office:word" xmlns:w="http://schemas.openxmlformats.org/wordprocessingml/2006/main" xmlns:w14="http://schemas.microsoft.com/office/word/2010/wordml" xmlns:w15="http://schemas.microsoft.com/office/word/2012/wordml" xmlns:w16se="http://schemas.microsoft.com/office/word/2015/wordml/symex" xmlns:wpg="http://schemas.microsoft.com/office/word/2010/wordprocessingGroup" xmlns:wpi="http://schemas.microsoft.com/office/word/2010/wordprocessingInk" xmlns:wne="http://schemas.microsoft.com/office/word/2006/wordml" xmlns:wps="http://schemas.microsoft.com/office/word/2010/wordprocessingShape" mc:Ignorable="w14 w15 w16se wp14">
   <w:footnote w:type="separator" w:id="-1">
     <w:p>
       <w:r>
@@ -10709,7 +10779,7 @@
 </file>
 
 <file path=word/numbering.xml><?xml version="1.0" encoding="utf-8"?>
-<w:numbering xmlns:wpc="http://schemas.microsoft.com/office/word/2010/wordprocessingCanvas" xmlns:cx="http://schemas.microsoft.com/office/drawing/2014/chartex" xmlns:cx1="http://schemas.microsoft.com/office/drawing/2015/9/8/chartex" xmlns:mc="http://schemas.openxmlformats.org/markup-compatibility/2006" xmlns:o="urn:schemas-microsoft-com:office:office" xmlns:r="http://schemas.openxmlformats.org/officeDocument/2006/relationships" xmlns:m="http://schemas.openxmlformats.org/officeDocument/2006/math" xmlns:v="urn:schemas-microsoft-com:vml" xmlns:wp14="http://schemas.microsoft.com/office/word/2010/wordprocessingDrawing" xmlns:wp="http://schemas.openxmlformats.org/drawingml/2006/wordprocessingDrawing" xmlns:w10="urn:schemas-microsoft-com:office:word" xmlns:w="http://schemas.openxmlformats.org/wordprocessingml/2006/main" xmlns:w14="http://schemas.microsoft.com/office/word/2010/wordml" xmlns:w15="http://schemas.microsoft.com/office/word/2012/wordml" xmlns:w16se="http://schemas.microsoft.com/office/word/2015/wordml/symex" xmlns:wpg="http://schemas.microsoft.com/office/word/2010/wordprocessingGroup" xmlns:wpi="http://schemas.microsoft.com/office/word/2010/wordprocessingInk" xmlns:wne="http://schemas.microsoft.com/office/word/2006/wordml" xmlns:wps="http://schemas.microsoft.com/office/word/2010/wordprocessingShape" mc:Ignorable="w14 w15 w16se wp14">
+<w:numbering xmlns:wpc="http://schemas.microsoft.com/office/word/2010/wordprocessingCanvas" xmlns:cx="http://schemas.microsoft.com/office/drawing/2014/chartex" xmlns:cx1="http://schemas.microsoft.com/office/drawing/2015/9/8/chartex" xmlns:cx2="http://schemas.microsoft.com/office/drawing/2015/10/21/chartex" xmlns:mc="http://schemas.openxmlformats.org/markup-compatibility/2006" xmlns:o="urn:schemas-microsoft-com:office:office" xmlns:r="http://schemas.openxmlformats.org/officeDocument/2006/relationships" xmlns:m="http://schemas.openxmlformats.org/officeDocument/2006/math" xmlns:v="urn:schemas-microsoft-com:vml" xmlns:wp14="http://schemas.microsoft.com/office/word/2010/wordprocessingDrawing" xmlns:wp="http://schemas.openxmlformats.org/drawingml/2006/wordprocessingDrawing" xmlns:w10="urn:schemas-microsoft-com:office:word" xmlns:w="http://schemas.openxmlformats.org/wordprocessingml/2006/main" xmlns:w14="http://schemas.microsoft.com/office/word/2010/wordml" xmlns:w15="http://schemas.microsoft.com/office/word/2012/wordml" xmlns:w16se="http://schemas.microsoft.com/office/word/2015/wordml/symex" xmlns:wpg="http://schemas.microsoft.com/office/word/2010/wordprocessingGroup" xmlns:wpi="http://schemas.microsoft.com/office/word/2010/wordprocessingInk" xmlns:wne="http://schemas.microsoft.com/office/word/2006/wordml" xmlns:wps="http://schemas.microsoft.com/office/word/2010/wordprocessingShape" mc:Ignorable="w14 w15 w16se wp14">
   <w:abstractNum w:abstractNumId="0" w15:restartNumberingAfterBreak="0">
     <w:nsid w:val="FFFFFF88"/>
     <w:multiLevelType w:val="singleLevel"/>
@@ -13730,7 +13800,7 @@
     </w:rPrDefault>
     <w:pPrDefault/>
   </w:docDefaults>
-  <w:latentStyles w:defLockedState="0" w:defUIPriority="99" w:defSemiHidden="0" w:defUnhideWhenUsed="0" w:defQFormat="0" w:count="371">
+  <w:latentStyles w:defLockedState="0" w:defUIPriority="99" w:defSemiHidden="0" w:defUnhideWhenUsed="0" w:defQFormat="0" w:count="372">
     <w:lsdException w:name="Normal" w:uiPriority="0" w:qFormat="1"/>
     <w:lsdException w:name="heading 1" w:uiPriority="9" w:qFormat="1"/>
     <w:lsdException w:name="heading 2" w:semiHidden="1" w:uiPriority="9" w:unhideWhenUsed="1" w:qFormat="1"/>
@@ -13836,7 +13906,6 @@
     <w:lsdException w:name="HTML Sample" w:semiHidden="1" w:unhideWhenUsed="1"/>
     <w:lsdException w:name="HTML Typewriter" w:semiHidden="1" w:unhideWhenUsed="1"/>
     <w:lsdException w:name="HTML Variable" w:semiHidden="1" w:unhideWhenUsed="1"/>
-    <w:lsdException w:name="Normal Table" w:semiHidden="1" w:unhideWhenUsed="1"/>
     <w:lsdException w:name="annotation subject" w:semiHidden="1" w:unhideWhenUsed="1"/>
     <w:lsdException w:name="No List" w:semiHidden="1" w:unhideWhenUsed="1"/>
     <w:lsdException w:name="Outline List 1" w:semiHidden="1" w:unhideWhenUsed="1"/>
@@ -13883,10 +13952,8 @@
     <w:lsdException w:name="Table Subtle 2" w:semiHidden="1" w:unhideWhenUsed="1"/>
     <w:lsdException w:name="Table Web 1" w:semiHidden="1" w:unhideWhenUsed="1"/>
     <w:lsdException w:name="Table Web 2" w:semiHidden="1" w:unhideWhenUsed="1"/>
-    <w:lsdException w:name="Table Web 3" w:semiHidden="1" w:unhideWhenUsed="1"/>
     <w:lsdException w:name="Balloon Text" w:semiHidden="1" w:unhideWhenUsed="1"/>
     <w:lsdException w:name="Table Grid" w:uiPriority="39"/>
-    <w:lsdException w:name="Table Theme" w:semiHidden="1" w:unhideWhenUsed="1"/>
     <w:lsdException w:name="Placeholder Text" w:semiHidden="1"/>
     <w:lsdException w:name="No Spacing" w:uiPriority="1" w:qFormat="1"/>
     <w:lsdException w:name="Light Shading" w:uiPriority="60"/>
@@ -14102,6 +14169,7 @@
     <w:lsdException w:name="List Table 5 Dark Accent 6" w:uiPriority="50"/>
     <w:lsdException w:name="List Table 6 Colorful Accent 6" w:uiPriority="51"/>
     <w:lsdException w:name="List Table 7 Colorful Accent 6" w:uiPriority="52"/>
+    <w:lsdException w:name="Mention" w:semiHidden="1" w:unhideWhenUsed="1"/>
   </w:latentStyles>
   <w:style w:type="paragraph" w:default="1" w:styleId="Normal">
     <w:name w:val="Normal"/>
@@ -15016,7 +15084,7 @@
 </file>
 
 <file path=word/glossary/document.xml><?xml version="1.0" encoding="utf-8"?>
-<w:glossaryDocument xmlns:wpc="http://schemas.microsoft.com/office/word/2010/wordprocessingCanvas" xmlns:cx="http://schemas.microsoft.com/office/drawing/2014/chartex" xmlns:cx1="http://schemas.microsoft.com/office/drawing/2015/9/8/chartex" xmlns:mc="http://schemas.openxmlformats.org/markup-compatibility/2006" xmlns:o="urn:schemas-microsoft-com:office:office" xmlns:r="http://schemas.openxmlformats.org/officeDocument/2006/relationships" xmlns:m="http://schemas.openxmlformats.org/officeDocument/2006/math" xmlns:v="urn:schemas-microsoft-com:vml" xmlns:wp14="http://schemas.microsoft.com/office/word/2010/wordprocessingDrawing" xmlns:wp="http://schemas.openxmlformats.org/drawingml/2006/wordprocessingDrawing" xmlns:w10="urn:schemas-microsoft-com:office:word" xmlns:w="http://schemas.openxmlformats.org/wordprocessingml/2006/main" xmlns:w14="http://schemas.microsoft.com/office/word/2010/wordml" xmlns:w15="http://schemas.microsoft.com/office/word/2012/wordml" xmlns:w16se="http://schemas.microsoft.com/office/word/2015/wordml/symex" xmlns:wpg="http://schemas.microsoft.com/office/word/2010/wordprocessingGroup" xmlns:wpi="http://schemas.microsoft.com/office/word/2010/wordprocessingInk" xmlns:wne="http://schemas.microsoft.com/office/word/2006/wordml" xmlns:wps="http://schemas.microsoft.com/office/word/2010/wordprocessingShape" mc:Ignorable="w14 w15 w16se wp14">
+<w:glossaryDocument xmlns:wpc="http://schemas.microsoft.com/office/word/2010/wordprocessingCanvas" xmlns:cx="http://schemas.microsoft.com/office/drawing/2014/chartex" xmlns:cx1="http://schemas.microsoft.com/office/drawing/2015/9/8/chartex" xmlns:cx2="http://schemas.microsoft.com/office/drawing/2015/10/21/chartex" xmlns:mc="http://schemas.openxmlformats.org/markup-compatibility/2006" xmlns:o="urn:schemas-microsoft-com:office:office" xmlns:r="http://schemas.openxmlformats.org/officeDocument/2006/relationships" xmlns:m="http://schemas.openxmlformats.org/officeDocument/2006/math" xmlns:v="urn:schemas-microsoft-com:vml" xmlns:wp14="http://schemas.microsoft.com/office/word/2010/wordprocessingDrawing" xmlns:wp="http://schemas.openxmlformats.org/drawingml/2006/wordprocessingDrawing" xmlns:w10="urn:schemas-microsoft-com:office:word" xmlns:w="http://schemas.openxmlformats.org/wordprocessingml/2006/main" xmlns:w14="http://schemas.microsoft.com/office/word/2010/wordml" xmlns:w15="http://schemas.microsoft.com/office/word/2012/wordml" xmlns:w16se="http://schemas.microsoft.com/office/word/2015/wordml/symex" xmlns:wpg="http://schemas.microsoft.com/office/word/2010/wordprocessingGroup" xmlns:wpi="http://schemas.microsoft.com/office/word/2010/wordprocessingInk" xmlns:wne="http://schemas.microsoft.com/office/word/2006/wordml" xmlns:wps="http://schemas.microsoft.com/office/word/2010/wordprocessingShape" mc:Ignorable="w14 w15 w16se wp14">
   <w:docParts>
     <w:docPart>
       <w:docPartPr>
@@ -15170,8 +15238,8 @@
     <w:pitch w:val="variable"/>
     <w:sig w:usb0="E00002FF" w:usb1="4000ACFF" w:usb2="00000001" w:usb3="00000000" w:csb0="0000019F" w:csb1="00000000"/>
   </w:font>
-  <w:font w:name="SimSun">
-    <w:altName w:val="宋体"/>
+  <w:font w:name="宋体">
+    <w:altName w:val="SimSun"/>
     <w:panose1 w:val="02010600030101010101"/>
     <w:charset w:val="86"/>
     <w:family w:val="auto"/>
@@ -15212,21 +15280,20 @@
     <w:pitch w:val="variable"/>
     <w:sig w:usb0="8000002F" w:usb1="0000000A" w:usb2="00000000" w:usb3="00000000" w:csb0="00000001" w:csb1="00000000"/>
   </w:font>
-  <w:font w:name="DengXian">
-    <w:altName w:val="等线"/>
+  <w:font w:name="等线">
+    <w:altName w:val="DengXian"/>
     <w:panose1 w:val="02010600030101010101"/>
     <w:charset w:val="86"/>
-    <w:family w:val="modern"/>
-    <w:pitch w:val="fixed"/>
-    <w:sig w:usb0="00000001" w:usb1="080E0000" w:usb2="00000010" w:usb3="00000000" w:csb0="00040000" w:csb1="00000000"/>
+    <w:family w:val="auto"/>
+    <w:pitch w:val="variable"/>
+    <w:sig w:usb0="A00002BF" w:usb1="38CF7CFA" w:usb2="00000016" w:usb3="00000000" w:csb0="0004000F" w:csb1="00000000"/>
   </w:font>
-  <w:font w:name="DengXian Light">
-    <w:altName w:val="等线 Light"/>
-    <w:panose1 w:val="00000000000000000000"/>
+  <w:font w:name="等线 Light">
+    <w:panose1 w:val="02010600030101010101"/>
     <w:charset w:val="86"/>
-    <w:family w:val="roman"/>
-    <w:notTrueType/>
-    <w:pitch w:val="default"/>
+    <w:family w:val="auto"/>
+    <w:pitch w:val="variable"/>
+    <w:sig w:usb0="00000287" w:usb1="080E0000" w:usb2="00000010" w:usb3="00000000" w:csb0="0004000F" w:csb1="00000000"/>
   </w:font>
 </w:fonts>
 </file>
@@ -15284,6 +15351,7 @@
     <w:rsid w:val="00ED6488"/>
     <w:rsid w:val="00F82F67"/>
     <w:rsid w:val="00FE49BB"/>
+    <w:rsid w:val="00FF3C9D"/>
   </w:rsids>
   <m:mathPr>
     <m:mathFont m:val="Cambria Math"/>
@@ -15322,7 +15390,7 @@
       </w:pPr>
     </w:pPrDefault>
   </w:docDefaults>
-  <w:latentStyles w:defLockedState="0" w:defUIPriority="99" w:defSemiHidden="0" w:defUnhideWhenUsed="0" w:defQFormat="0" w:count="371">
+  <w:latentStyles w:defLockedState="0" w:defUIPriority="99" w:defSemiHidden="0" w:defUnhideWhenUsed="0" w:defQFormat="0" w:count="372">
     <w:lsdException w:name="Normal" w:uiPriority="0" w:qFormat="1"/>
     <w:lsdException w:name="heading 1" w:uiPriority="9" w:qFormat="1"/>
     <w:lsdException w:name="heading 2" w:semiHidden="1" w:uiPriority="9" w:unhideWhenUsed="1" w:qFormat="1"/>
@@ -15428,7 +15496,6 @@
     <w:lsdException w:name="HTML Sample" w:semiHidden="1" w:unhideWhenUsed="1"/>
     <w:lsdException w:name="HTML Typewriter" w:semiHidden="1" w:unhideWhenUsed="1"/>
     <w:lsdException w:name="HTML Variable" w:semiHidden="1" w:unhideWhenUsed="1"/>
-    <w:lsdException w:name="Normal Table" w:semiHidden="1" w:unhideWhenUsed="1"/>
     <w:lsdException w:name="annotation subject" w:semiHidden="1" w:unhideWhenUsed="1"/>
     <w:lsdException w:name="No List" w:semiHidden="1" w:unhideWhenUsed="1"/>
     <w:lsdException w:name="Outline List 1" w:semiHidden="1" w:unhideWhenUsed="1"/>
@@ -15475,10 +15542,8 @@
     <w:lsdException w:name="Table Subtle 2" w:semiHidden="1" w:unhideWhenUsed="1"/>
     <w:lsdException w:name="Table Web 1" w:semiHidden="1" w:unhideWhenUsed="1"/>
     <w:lsdException w:name="Table Web 2" w:semiHidden="1" w:unhideWhenUsed="1"/>
-    <w:lsdException w:name="Table Web 3" w:semiHidden="1" w:unhideWhenUsed="1"/>
     <w:lsdException w:name="Balloon Text" w:semiHidden="1" w:unhideWhenUsed="1"/>
     <w:lsdException w:name="Table Grid" w:uiPriority="39"/>
-    <w:lsdException w:name="Table Theme" w:semiHidden="1" w:unhideWhenUsed="1"/>
     <w:lsdException w:name="Placeholder Text" w:semiHidden="1"/>
     <w:lsdException w:name="No Spacing" w:uiPriority="1" w:qFormat="1"/>
     <w:lsdException w:name="Light Shading" w:uiPriority="60"/>
@@ -15694,6 +15759,7 @@
     <w:lsdException w:name="List Table 5 Dark Accent 6" w:uiPriority="50"/>
     <w:lsdException w:name="List Table 6 Colorful Accent 6" w:uiPriority="51"/>
     <w:lsdException w:name="List Table 7 Colorful Accent 6" w:uiPriority="52"/>
+    <w:lsdException w:name="Mention" w:semiHidden="1" w:unhideWhenUsed="1"/>
   </w:latentStyles>
   <w:style w:type="paragraph" w:default="1" w:styleId="Normal">
     <w:name w:val="Normal"/>
@@ -16051,7 +16117,7 @@
 </file>
 
 <file path=customXml/itemProps1.xml><?xml version="1.0" encoding="utf-8"?>
-<ds:datastoreItem xmlns:ds="http://schemas.openxmlformats.org/officeDocument/2006/customXml" ds:itemID="{48A043CC-FACD-4F4C-8C75-1FBAC43F945B}">
+<ds:datastoreItem xmlns:ds="http://schemas.openxmlformats.org/officeDocument/2006/customXml" ds:itemID="{C2E45362-E09E-4873-8503-DE460550FC1C}">
   <ds:schemaRefs>
     <ds:schemaRef ds:uri="http://schemas.openxmlformats.org/officeDocument/2006/bibliography"/>
   </ds:schemaRefs>

</xml_diff>